<commit_message>
Woah, we're half way there
</commit_message>
<xml_diff>
--- a/month.docx
+++ b/month.docx
@@ -14,13 +14,13 @@
       </w:tblPr>
       <w:tblGrid>
         <w:gridCol w:w="3114"/>
-        <w:gridCol w:w="82"/>
-        <w:gridCol w:w="5864"/>
+        <w:gridCol w:w="538"/>
+        <w:gridCol w:w="5408"/>
       </w:tblGrid>
       <w:tr>
         <w:tc>
           <w:tcPr>
-            <w:tcW w:w="3196" w:type="dxa"/>
+            <w:tcW w:w="3652" w:type="dxa"/>
             <w:gridSpan w:val="2"/>
           </w:tcPr>
           <w:p>
@@ -44,7 +44,7 @@
         </w:tc>
         <w:tc>
           <w:tcPr>
-            <w:tcW w:w="5864" w:type="dxa"/>
+            <w:tcW w:w="5408" w:type="dxa"/>
           </w:tcPr>
           <w:p>
             <w:pPr>
@@ -69,7 +69,7 @@
       <w:tr>
         <w:tc>
           <w:tcPr>
-            <w:tcW w:w="3196" w:type="dxa"/>
+            <w:tcW w:w="3652" w:type="dxa"/>
             <w:gridSpan w:val="2"/>
           </w:tcPr>
           <w:p>
@@ -93,7 +93,7 @@
         </w:tc>
         <w:tc>
           <w:tcPr>
-            <w:tcW w:w="5864" w:type="dxa"/>
+            <w:tcW w:w="5408" w:type="dxa"/>
           </w:tcPr>
           <w:p>
             <w:pPr>
@@ -118,7 +118,7 @@
       <w:tr>
         <w:tc>
           <w:tcPr>
-            <w:tcW w:w="3196" w:type="dxa"/>
+            <w:tcW w:w="3652" w:type="dxa"/>
             <w:gridSpan w:val="2"/>
           </w:tcPr>
           <w:p>
@@ -142,7 +142,7 @@
         </w:tc>
         <w:tc>
           <w:tcPr>
-            <w:tcW w:w="5864" w:type="dxa"/>
+            <w:tcW w:w="5408" w:type="dxa"/>
           </w:tcPr>
           <w:p>
             <w:pPr>
@@ -167,7 +167,7 @@
       <w:tr>
         <w:tc>
           <w:tcPr>
-            <w:tcW w:w="3196" w:type="dxa"/>
+            <w:tcW w:w="3652" w:type="dxa"/>
             <w:gridSpan w:val="2"/>
           </w:tcPr>
           <w:p>
@@ -191,17 +191,27 @@
         </w:tc>
         <w:tc>
           <w:tcPr>
-            <w:tcW w:w="5864" w:type="dxa"/>
-          </w:tcPr>
-          <w:p>
-            <w:pPr>
-              <w:spacing w:before="60" w:after="60"/>
-              <w:rPr>
-                <w:rFonts w:ascii="Calibri" w:hAnsi="Calibri"/>
-                <w:i/>
-                <w:iCs/>
-              </w:rPr>
-            </w:pPr>
+            <w:tcW w:w="5408" w:type="dxa"/>
+          </w:tcPr>
+          <w:p>
+            <w:pPr>
+              <w:spacing w:before="60" w:after="60"/>
+              <w:rPr>
+                <w:rFonts w:ascii="Calibri" w:hAnsi="Calibri"/>
+                <w:i/>
+                <w:iCs/>
+              </w:rPr>
+            </w:pPr>
+            <w:proofErr w:type="spellStart"/>
+            <w:r>
+              <w:rPr>
+                <w:rFonts w:ascii="Calibri" w:hAnsi="Calibri"/>
+                <w:i/>
+                <w:iCs/>
+              </w:rPr>
+              <w:t>Emmanouil</w:t>
+            </w:r>
+            <w:proofErr w:type="spellEnd"/>
             <w:r>
               <w:rPr>
                 <w:rFonts w:ascii="Calibri" w:hAnsi="Calibri"/>
@@ -217,7 +227,7 @@
                 <w:i/>
                 <w:iCs/>
               </w:rPr>
-              <w:t>Emmanouil</w:t>
+              <w:t>Panaousis</w:t>
             </w:r>
             <w:proofErr w:type="spellEnd"/>
             <w:r>
@@ -226,24 +236,6 @@
                 <w:i/>
                 <w:iCs/>
               </w:rPr>
-              <w:t xml:space="preserve"> </w:t>
-            </w:r>
-            <w:proofErr w:type="spellStart"/>
-            <w:r>
-              <w:rPr>
-                <w:rFonts w:ascii="Calibri" w:hAnsi="Calibri"/>
-                <w:i/>
-                <w:iCs/>
-              </w:rPr>
-              <w:t>Panaousis</w:t>
-            </w:r>
-            <w:proofErr w:type="spellEnd"/>
-            <w:r>
-              <w:rPr>
-                <w:rFonts w:ascii="Calibri" w:hAnsi="Calibri"/>
-                <w:i/>
-                <w:iCs/>
-              </w:rPr>
               <w:t xml:space="preserve"> (Manos)</w:t>
             </w:r>
           </w:p>
@@ -252,7 +244,7 @@
       <w:tr>
         <w:tc>
           <w:tcPr>
-            <w:tcW w:w="3196" w:type="dxa"/>
+            <w:tcW w:w="3652" w:type="dxa"/>
             <w:gridSpan w:val="2"/>
             <w:tcBorders>
               <w:bottom w:val="single" w:sz="6" w:space="0" w:color="auto"/>
@@ -279,7 +271,7 @@
         </w:tc>
         <w:tc>
           <w:tcPr>
-            <w:tcW w:w="5864" w:type="dxa"/>
+            <w:tcW w:w="5408" w:type="dxa"/>
             <w:tcBorders>
               <w:bottom w:val="single" w:sz="6" w:space="0" w:color="auto"/>
             </w:tcBorders>
@@ -307,7 +299,7 @@
       <w:tr>
         <w:tc>
           <w:tcPr>
-            <w:tcW w:w="3196" w:type="dxa"/>
+            <w:tcW w:w="3652" w:type="dxa"/>
             <w:gridSpan w:val="2"/>
             <w:tcBorders>
               <w:top w:val="single" w:sz="6" w:space="0" w:color="auto"/>
@@ -335,7 +327,7 @@
         </w:tc>
         <w:tc>
           <w:tcPr>
-            <w:tcW w:w="5864" w:type="dxa"/>
+            <w:tcW w:w="5408" w:type="dxa"/>
             <w:tcBorders>
               <w:top w:val="single" w:sz="6" w:space="0" w:color="auto"/>
               <w:bottom w:val="single" w:sz="6" w:space="0" w:color="auto"/>
@@ -1111,7 +1103,7 @@
                 <w:lang w:val="en-GB" w:eastAsia="en-GB"/>
               </w:rPr>
               <w:drawing>
-                <wp:inline distT="0" distB="0" distL="0" distR="0">
+                <wp:inline distT="0" distB="0" distL="0" distR="0" wp14:anchorId="21B5E137" wp14:editId="598DD185">
                   <wp:extent cx="552450" cy="489225"/>
                   <wp:effectExtent l="0" t="0" r="0" b="6350"/>
                   <wp:docPr id="1" name="Picture 1"/>
@@ -1140,7 +1132,7 @@
                         <pic:spPr>
                           <a:xfrm>
                             <a:off x="0" y="0"/>
-                            <a:ext cx="554474" cy="491017"/>
+                            <a:ext cx="552450" cy="489225"/>
                           </a:xfrm>
                           <a:prstGeom prst="rect">
                             <a:avLst/>
@@ -1244,7 +1236,6 @@
                 <w:rFonts w:ascii="Calibri" w:hAnsi="Calibri"/>
                 <w:iCs/>
               </w:rPr>
-              <w:lastRenderedPageBreak/>
               <w:t>Date</w:t>
             </w:r>
             <w:r>
@@ -1283,35 +1274,10 @@
           </w:p>
         </w:tc>
       </w:tr>
-    </w:tbl>
-    <w:p/>
-    <w:p>
-      <w:pPr>
-        <w:spacing w:after="200" w:line="276" w:lineRule="auto"/>
-      </w:pPr>
-      <w:r>
-        <w:br w:type="page"/>
-      </w:r>
-    </w:p>
-    <w:tbl>
-      <w:tblPr>
-        <w:tblStyle w:val="TableGrid"/>
-        <w:tblW w:w="0" w:type="auto"/>
-        <w:tblBorders>
-          <w:insideH w:val="single" w:sz="6" w:space="0" w:color="auto"/>
-          <w:insideV w:val="single" w:sz="6" w:space="0" w:color="auto"/>
-        </w:tblBorders>
-        <w:tblLook w:val="04A0" w:firstRow="1" w:lastRow="0" w:firstColumn="1" w:lastColumn="0" w:noHBand="0" w:noVBand="1"/>
-      </w:tblPr>
-      <w:tblGrid>
-        <w:gridCol w:w="3114"/>
-        <w:gridCol w:w="82"/>
-        <w:gridCol w:w="5864"/>
-      </w:tblGrid>
-      <w:tr>
-        <w:tc>
-          <w:tcPr>
-            <w:tcW w:w="3196" w:type="dxa"/>
+      <w:tr>
+        <w:tc>
+          <w:tcPr>
+            <w:tcW w:w="3652" w:type="dxa"/>
             <w:gridSpan w:val="2"/>
           </w:tcPr>
           <w:p>
@@ -1330,13 +1296,21 @@
                 <w:iCs/>
               </w:rPr>
               <w:lastRenderedPageBreak/>
-              <w:t>Student name:</w:t>
-            </w:r>
-          </w:p>
-        </w:tc>
-        <w:tc>
-          <w:tcPr>
-            <w:tcW w:w="5864" w:type="dxa"/>
+              <w:t>S</w:t>
+            </w:r>
+            <w:r>
+              <w:rPr>
+                <w:rFonts w:ascii="Calibri" w:hAnsi="Calibri"/>
+                <w:b/>
+                <w:iCs/>
+              </w:rPr>
+              <w:t>tudent name:</w:t>
+            </w:r>
+          </w:p>
+        </w:tc>
+        <w:tc>
+          <w:tcPr>
+            <w:tcW w:w="5408" w:type="dxa"/>
           </w:tcPr>
           <w:p>
             <w:pPr>
@@ -1361,7 +1335,7 @@
       <w:tr>
         <w:tc>
           <w:tcPr>
-            <w:tcW w:w="3196" w:type="dxa"/>
+            <w:tcW w:w="3652" w:type="dxa"/>
             <w:gridSpan w:val="2"/>
           </w:tcPr>
           <w:p>
@@ -1385,7 +1359,7 @@
         </w:tc>
         <w:tc>
           <w:tcPr>
-            <w:tcW w:w="5864" w:type="dxa"/>
+            <w:tcW w:w="5408" w:type="dxa"/>
           </w:tcPr>
           <w:p>
             <w:pPr>
@@ -1410,7 +1384,7 @@
       <w:tr>
         <w:tc>
           <w:tcPr>
-            <w:tcW w:w="3196" w:type="dxa"/>
+            <w:tcW w:w="3652" w:type="dxa"/>
             <w:gridSpan w:val="2"/>
           </w:tcPr>
           <w:p>
@@ -1434,7 +1408,7 @@
         </w:tc>
         <w:tc>
           <w:tcPr>
-            <w:tcW w:w="5864" w:type="dxa"/>
+            <w:tcW w:w="5408" w:type="dxa"/>
           </w:tcPr>
           <w:p>
             <w:pPr>
@@ -1459,7 +1433,7 @@
       <w:tr>
         <w:tc>
           <w:tcPr>
-            <w:tcW w:w="3196" w:type="dxa"/>
+            <w:tcW w:w="3652" w:type="dxa"/>
             <w:gridSpan w:val="2"/>
           </w:tcPr>
           <w:p>
@@ -1483,17 +1457,29 @@
         </w:tc>
         <w:tc>
           <w:tcPr>
-            <w:tcW w:w="5864" w:type="dxa"/>
-          </w:tcPr>
-          <w:p>
-            <w:pPr>
-              <w:spacing w:before="60" w:after="60"/>
-              <w:rPr>
-                <w:rFonts w:ascii="Calibri" w:hAnsi="Calibri"/>
-                <w:i/>
-                <w:iCs/>
-              </w:rPr>
-            </w:pPr>
+            <w:tcW w:w="5408" w:type="dxa"/>
+          </w:tcPr>
+          <w:p>
+            <w:pPr>
+              <w:spacing w:before="60" w:after="60"/>
+              <w:rPr>
+                <w:rFonts w:ascii="Calibri" w:hAnsi="Calibri"/>
+                <w:i/>
+                <w:iCs/>
+              </w:rPr>
+            </w:pPr>
+            <w:bookmarkStart w:id="0" w:name="_GoBack"/>
+            <w:bookmarkEnd w:id="0"/>
+            <w:proofErr w:type="spellStart"/>
+            <w:r>
+              <w:rPr>
+                <w:rFonts w:ascii="Calibri" w:hAnsi="Calibri"/>
+                <w:i/>
+                <w:iCs/>
+              </w:rPr>
+              <w:t>Emmanouil</w:t>
+            </w:r>
+            <w:proofErr w:type="spellEnd"/>
             <w:r>
               <w:rPr>
                 <w:rFonts w:ascii="Calibri" w:hAnsi="Calibri"/>
@@ -1509,7 +1495,7 @@
                 <w:i/>
                 <w:iCs/>
               </w:rPr>
-              <w:t>Emmanouil</w:t>
+              <w:t>Panaousis</w:t>
             </w:r>
             <w:proofErr w:type="spellEnd"/>
             <w:r>
@@ -1518,24 +1504,6 @@
                 <w:i/>
                 <w:iCs/>
               </w:rPr>
-              <w:t xml:space="preserve"> </w:t>
-            </w:r>
-            <w:proofErr w:type="spellStart"/>
-            <w:r>
-              <w:rPr>
-                <w:rFonts w:ascii="Calibri" w:hAnsi="Calibri"/>
-                <w:i/>
-                <w:iCs/>
-              </w:rPr>
-              <w:t>Panaousis</w:t>
-            </w:r>
-            <w:proofErr w:type="spellEnd"/>
-            <w:r>
-              <w:rPr>
-                <w:rFonts w:ascii="Calibri" w:hAnsi="Calibri"/>
-                <w:i/>
-                <w:iCs/>
-              </w:rPr>
               <w:t xml:space="preserve"> (Manos)</w:t>
             </w:r>
           </w:p>
@@ -1544,7 +1512,7 @@
       <w:tr>
         <w:tc>
           <w:tcPr>
-            <w:tcW w:w="3196" w:type="dxa"/>
+            <w:tcW w:w="3652" w:type="dxa"/>
             <w:gridSpan w:val="2"/>
             <w:tcBorders>
               <w:bottom w:val="single" w:sz="6" w:space="0" w:color="auto"/>
@@ -1571,7 +1539,7 @@
         </w:tc>
         <w:tc>
           <w:tcPr>
-            <w:tcW w:w="5864" w:type="dxa"/>
+            <w:tcW w:w="5408" w:type="dxa"/>
             <w:tcBorders>
               <w:bottom w:val="single" w:sz="6" w:space="0" w:color="auto"/>
             </w:tcBorders>
@@ -1599,7 +1567,7 @@
       <w:tr>
         <w:tc>
           <w:tcPr>
-            <w:tcW w:w="3196" w:type="dxa"/>
+            <w:tcW w:w="3652" w:type="dxa"/>
             <w:gridSpan w:val="2"/>
             <w:tcBorders>
               <w:top w:val="single" w:sz="6" w:space="0" w:color="auto"/>
@@ -1627,7 +1595,7 @@
         </w:tc>
         <w:tc>
           <w:tcPr>
-            <w:tcW w:w="5864" w:type="dxa"/>
+            <w:tcW w:w="5408" w:type="dxa"/>
             <w:tcBorders>
               <w:top w:val="single" w:sz="6" w:space="0" w:color="auto"/>
               <w:bottom w:val="single" w:sz="6" w:space="0" w:color="auto"/>
@@ -1744,7 +1712,7 @@
                 <w:rFonts w:asciiTheme="minorHAnsi" w:hAnsiTheme="minorHAnsi"/>
                 <w:i/>
               </w:rPr>
-              <w:t>DR</w:t>
+              <w:t xml:space="preserve">I visited the IBM server site in Greenford for disaster recovery training with the infrastructure team,  </w:t>
             </w:r>
           </w:p>
           <w:p>
@@ -2132,7 +2100,7 @@
                 <w:lang w:val="en-GB" w:eastAsia="en-GB"/>
               </w:rPr>
               <w:drawing>
-                <wp:inline distT="0" distB="0" distL="0" distR="0" wp14:anchorId="0F6C9EB7" wp14:editId="5511832F">
+                <wp:inline distT="0" distB="0" distL="0" distR="0" wp14:anchorId="785B1CEE" wp14:editId="5A71D04B">
                   <wp:extent cx="555497" cy="491923"/>
                   <wp:effectExtent l="0" t="0" r="0" b="3810"/>
                   <wp:docPr id="2" name="Picture 2"/>
@@ -2325,13 +2293,13 @@
       </w:tblPr>
       <w:tblGrid>
         <w:gridCol w:w="3114"/>
-        <w:gridCol w:w="82"/>
-        <w:gridCol w:w="5864"/>
+        <w:gridCol w:w="538"/>
+        <w:gridCol w:w="5408"/>
       </w:tblGrid>
       <w:tr>
         <w:tc>
           <w:tcPr>
-            <w:tcW w:w="3196" w:type="dxa"/>
+            <w:tcW w:w="3652" w:type="dxa"/>
             <w:gridSpan w:val="2"/>
           </w:tcPr>
           <w:p>
@@ -2356,7 +2324,7 @@
         </w:tc>
         <w:tc>
           <w:tcPr>
-            <w:tcW w:w="5864" w:type="dxa"/>
+            <w:tcW w:w="5408" w:type="dxa"/>
           </w:tcPr>
           <w:p>
             <w:pPr>
@@ -2381,7 +2349,7 @@
       <w:tr>
         <w:tc>
           <w:tcPr>
-            <w:tcW w:w="3196" w:type="dxa"/>
+            <w:tcW w:w="3652" w:type="dxa"/>
             <w:gridSpan w:val="2"/>
           </w:tcPr>
           <w:p>
@@ -2405,7 +2373,7 @@
         </w:tc>
         <w:tc>
           <w:tcPr>
-            <w:tcW w:w="5864" w:type="dxa"/>
+            <w:tcW w:w="5408" w:type="dxa"/>
           </w:tcPr>
           <w:p>
             <w:pPr>
@@ -2430,7 +2398,7 @@
       <w:tr>
         <w:tc>
           <w:tcPr>
-            <w:tcW w:w="3196" w:type="dxa"/>
+            <w:tcW w:w="3652" w:type="dxa"/>
             <w:gridSpan w:val="2"/>
           </w:tcPr>
           <w:p>
@@ -2454,7 +2422,7 @@
         </w:tc>
         <w:tc>
           <w:tcPr>
-            <w:tcW w:w="5864" w:type="dxa"/>
+            <w:tcW w:w="5408" w:type="dxa"/>
           </w:tcPr>
           <w:p>
             <w:pPr>
@@ -2479,7 +2447,7 @@
       <w:tr>
         <w:tc>
           <w:tcPr>
-            <w:tcW w:w="3196" w:type="dxa"/>
+            <w:tcW w:w="3652" w:type="dxa"/>
             <w:gridSpan w:val="2"/>
           </w:tcPr>
           <w:p>
@@ -2503,17 +2471,27 @@
         </w:tc>
         <w:tc>
           <w:tcPr>
-            <w:tcW w:w="5864" w:type="dxa"/>
-          </w:tcPr>
-          <w:p>
-            <w:pPr>
-              <w:spacing w:before="60" w:after="60"/>
-              <w:rPr>
-                <w:rFonts w:ascii="Calibri" w:hAnsi="Calibri"/>
-                <w:i/>
-                <w:iCs/>
-              </w:rPr>
-            </w:pPr>
+            <w:tcW w:w="5408" w:type="dxa"/>
+          </w:tcPr>
+          <w:p>
+            <w:pPr>
+              <w:spacing w:before="60" w:after="60"/>
+              <w:rPr>
+                <w:rFonts w:ascii="Calibri" w:hAnsi="Calibri"/>
+                <w:i/>
+                <w:iCs/>
+              </w:rPr>
+            </w:pPr>
+            <w:proofErr w:type="spellStart"/>
+            <w:r>
+              <w:rPr>
+                <w:rFonts w:ascii="Calibri" w:hAnsi="Calibri"/>
+                <w:i/>
+                <w:iCs/>
+              </w:rPr>
+              <w:t>Emmanouil</w:t>
+            </w:r>
+            <w:proofErr w:type="spellEnd"/>
             <w:r>
               <w:rPr>
                 <w:rFonts w:ascii="Calibri" w:hAnsi="Calibri"/>
@@ -2529,7 +2507,7 @@
                 <w:i/>
                 <w:iCs/>
               </w:rPr>
-              <w:t>Emmanouil</w:t>
+              <w:t>Panaousis</w:t>
             </w:r>
             <w:proofErr w:type="spellEnd"/>
             <w:r>
@@ -2538,24 +2516,6 @@
                 <w:i/>
                 <w:iCs/>
               </w:rPr>
-              <w:t xml:space="preserve"> </w:t>
-            </w:r>
-            <w:proofErr w:type="spellStart"/>
-            <w:r>
-              <w:rPr>
-                <w:rFonts w:ascii="Calibri" w:hAnsi="Calibri"/>
-                <w:i/>
-                <w:iCs/>
-              </w:rPr>
-              <w:t>Panaousis</w:t>
-            </w:r>
-            <w:proofErr w:type="spellEnd"/>
-            <w:r>
-              <w:rPr>
-                <w:rFonts w:ascii="Calibri" w:hAnsi="Calibri"/>
-                <w:i/>
-                <w:iCs/>
-              </w:rPr>
               <w:t xml:space="preserve"> (Manos)</w:t>
             </w:r>
           </w:p>
@@ -2564,7 +2524,7 @@
       <w:tr>
         <w:tc>
           <w:tcPr>
-            <w:tcW w:w="3196" w:type="dxa"/>
+            <w:tcW w:w="3652" w:type="dxa"/>
             <w:gridSpan w:val="2"/>
             <w:tcBorders>
               <w:bottom w:val="single" w:sz="6" w:space="0" w:color="auto"/>
@@ -2591,7 +2551,7 @@
         </w:tc>
         <w:tc>
           <w:tcPr>
-            <w:tcW w:w="5864" w:type="dxa"/>
+            <w:tcW w:w="5408" w:type="dxa"/>
             <w:tcBorders>
               <w:bottom w:val="single" w:sz="6" w:space="0" w:color="auto"/>
             </w:tcBorders>
@@ -2619,7 +2579,7 @@
       <w:tr>
         <w:tc>
           <w:tcPr>
-            <w:tcW w:w="3196" w:type="dxa"/>
+            <w:tcW w:w="3652" w:type="dxa"/>
             <w:gridSpan w:val="2"/>
             <w:tcBorders>
               <w:top w:val="single" w:sz="6" w:space="0" w:color="auto"/>
@@ -2647,7 +2607,7 @@
         </w:tc>
         <w:tc>
           <w:tcPr>
-            <w:tcW w:w="5864" w:type="dxa"/>
+            <w:tcW w:w="5408" w:type="dxa"/>
             <w:tcBorders>
               <w:top w:val="single" w:sz="6" w:space="0" w:color="auto"/>
               <w:bottom w:val="single" w:sz="6" w:space="0" w:color="auto"/>
@@ -3145,7 +3105,7 @@
                 <w:lang w:val="en-GB" w:eastAsia="en-GB"/>
               </w:rPr>
               <w:drawing>
-                <wp:inline distT="0" distB="0" distL="0" distR="0" wp14:anchorId="0F6C9EB7" wp14:editId="5511832F">
+                <wp:inline distT="0" distB="0" distL="0" distR="0" wp14:anchorId="46B6026E" wp14:editId="4F881F03">
                   <wp:extent cx="555497" cy="491923"/>
                   <wp:effectExtent l="0" t="0" r="0" b="3810"/>
                   <wp:docPr id="3" name="Picture 3"/>
@@ -3338,13 +3298,13 @@
       </w:tblPr>
       <w:tblGrid>
         <w:gridCol w:w="3114"/>
-        <w:gridCol w:w="82"/>
-        <w:gridCol w:w="5864"/>
+        <w:gridCol w:w="538"/>
+        <w:gridCol w:w="5408"/>
       </w:tblGrid>
       <w:tr>
         <w:tc>
           <w:tcPr>
-            <w:tcW w:w="3196" w:type="dxa"/>
+            <w:tcW w:w="3652" w:type="dxa"/>
             <w:gridSpan w:val="2"/>
           </w:tcPr>
           <w:p>
@@ -3369,7 +3329,7 @@
         </w:tc>
         <w:tc>
           <w:tcPr>
-            <w:tcW w:w="5864" w:type="dxa"/>
+            <w:tcW w:w="5408" w:type="dxa"/>
           </w:tcPr>
           <w:p>
             <w:pPr>
@@ -3394,7 +3354,7 @@
       <w:tr>
         <w:tc>
           <w:tcPr>
-            <w:tcW w:w="3196" w:type="dxa"/>
+            <w:tcW w:w="3652" w:type="dxa"/>
             <w:gridSpan w:val="2"/>
           </w:tcPr>
           <w:p>
@@ -3418,7 +3378,7 @@
         </w:tc>
         <w:tc>
           <w:tcPr>
-            <w:tcW w:w="5864" w:type="dxa"/>
+            <w:tcW w:w="5408" w:type="dxa"/>
           </w:tcPr>
           <w:p>
             <w:pPr>
@@ -3443,7 +3403,7 @@
       <w:tr>
         <w:tc>
           <w:tcPr>
-            <w:tcW w:w="3196" w:type="dxa"/>
+            <w:tcW w:w="3652" w:type="dxa"/>
             <w:gridSpan w:val="2"/>
           </w:tcPr>
           <w:p>
@@ -3467,7 +3427,7 @@
         </w:tc>
         <w:tc>
           <w:tcPr>
-            <w:tcW w:w="5864" w:type="dxa"/>
+            <w:tcW w:w="5408" w:type="dxa"/>
           </w:tcPr>
           <w:p>
             <w:pPr>
@@ -3492,7 +3452,7 @@
       <w:tr>
         <w:tc>
           <w:tcPr>
-            <w:tcW w:w="3196" w:type="dxa"/>
+            <w:tcW w:w="3652" w:type="dxa"/>
             <w:gridSpan w:val="2"/>
           </w:tcPr>
           <w:p>
@@ -3516,17 +3476,27 @@
         </w:tc>
         <w:tc>
           <w:tcPr>
-            <w:tcW w:w="5864" w:type="dxa"/>
-          </w:tcPr>
-          <w:p>
-            <w:pPr>
-              <w:spacing w:before="60" w:after="60"/>
-              <w:rPr>
-                <w:rFonts w:ascii="Calibri" w:hAnsi="Calibri"/>
-                <w:i/>
-                <w:iCs/>
-              </w:rPr>
-            </w:pPr>
+            <w:tcW w:w="5408" w:type="dxa"/>
+          </w:tcPr>
+          <w:p>
+            <w:pPr>
+              <w:spacing w:before="60" w:after="60"/>
+              <w:rPr>
+                <w:rFonts w:ascii="Calibri" w:hAnsi="Calibri"/>
+                <w:i/>
+                <w:iCs/>
+              </w:rPr>
+            </w:pPr>
+            <w:proofErr w:type="spellStart"/>
+            <w:r>
+              <w:rPr>
+                <w:rFonts w:ascii="Calibri" w:hAnsi="Calibri"/>
+                <w:i/>
+                <w:iCs/>
+              </w:rPr>
+              <w:t>Emmanouil</w:t>
+            </w:r>
+            <w:proofErr w:type="spellEnd"/>
             <w:r>
               <w:rPr>
                 <w:rFonts w:ascii="Calibri" w:hAnsi="Calibri"/>
@@ -3542,7 +3512,7 @@
                 <w:i/>
                 <w:iCs/>
               </w:rPr>
-              <w:t>Emmanouil</w:t>
+              <w:t>Panaousis</w:t>
             </w:r>
             <w:proofErr w:type="spellEnd"/>
             <w:r>
@@ -3551,24 +3521,6 @@
                 <w:i/>
                 <w:iCs/>
               </w:rPr>
-              <w:t xml:space="preserve"> </w:t>
-            </w:r>
-            <w:proofErr w:type="spellStart"/>
-            <w:r>
-              <w:rPr>
-                <w:rFonts w:ascii="Calibri" w:hAnsi="Calibri"/>
-                <w:i/>
-                <w:iCs/>
-              </w:rPr>
-              <w:t>Panaousis</w:t>
-            </w:r>
-            <w:proofErr w:type="spellEnd"/>
-            <w:r>
-              <w:rPr>
-                <w:rFonts w:ascii="Calibri" w:hAnsi="Calibri"/>
-                <w:i/>
-                <w:iCs/>
-              </w:rPr>
               <w:t xml:space="preserve"> (Manos)</w:t>
             </w:r>
           </w:p>
@@ -3577,7 +3529,7 @@
       <w:tr>
         <w:tc>
           <w:tcPr>
-            <w:tcW w:w="3196" w:type="dxa"/>
+            <w:tcW w:w="3652" w:type="dxa"/>
             <w:gridSpan w:val="2"/>
             <w:tcBorders>
               <w:bottom w:val="single" w:sz="6" w:space="0" w:color="auto"/>
@@ -3604,7 +3556,7 @@
         </w:tc>
         <w:tc>
           <w:tcPr>
-            <w:tcW w:w="5864" w:type="dxa"/>
+            <w:tcW w:w="5408" w:type="dxa"/>
             <w:tcBorders>
               <w:bottom w:val="single" w:sz="6" w:space="0" w:color="auto"/>
             </w:tcBorders>
@@ -3632,7 +3584,7 @@
       <w:tr>
         <w:tc>
           <w:tcPr>
-            <w:tcW w:w="3196" w:type="dxa"/>
+            <w:tcW w:w="3652" w:type="dxa"/>
             <w:gridSpan w:val="2"/>
             <w:tcBorders>
               <w:top w:val="single" w:sz="6" w:space="0" w:color="auto"/>
@@ -3660,7 +3612,7 @@
         </w:tc>
         <w:tc>
           <w:tcPr>
-            <w:tcW w:w="5864" w:type="dxa"/>
+            <w:tcW w:w="5408" w:type="dxa"/>
             <w:tcBorders>
               <w:top w:val="single" w:sz="6" w:space="0" w:color="auto"/>
               <w:bottom w:val="single" w:sz="6" w:space="0" w:color="auto"/>
@@ -4179,7 +4131,7 @@
                 <w:lang w:val="en-GB" w:eastAsia="en-GB"/>
               </w:rPr>
               <w:drawing>
-                <wp:inline distT="0" distB="0" distL="0" distR="0" wp14:anchorId="0F6C9EB7" wp14:editId="5511832F">
+                <wp:inline distT="0" distB="0" distL="0" distR="0" wp14:anchorId="1180DB3F" wp14:editId="1767B6E3">
                   <wp:extent cx="555497" cy="491923"/>
                   <wp:effectExtent l="0" t="0" r="0" b="3810"/>
                   <wp:docPr id="4" name="Picture 4"/>
@@ -4372,13 +4324,13 @@
       </w:tblPr>
       <w:tblGrid>
         <w:gridCol w:w="3114"/>
-        <w:gridCol w:w="82"/>
-        <w:gridCol w:w="5864"/>
+        <w:gridCol w:w="538"/>
+        <w:gridCol w:w="5408"/>
       </w:tblGrid>
       <w:tr>
         <w:tc>
           <w:tcPr>
-            <w:tcW w:w="3196" w:type="dxa"/>
+            <w:tcW w:w="3652" w:type="dxa"/>
             <w:gridSpan w:val="2"/>
           </w:tcPr>
           <w:p>
@@ -4403,7 +4355,7 @@
         </w:tc>
         <w:tc>
           <w:tcPr>
-            <w:tcW w:w="5864" w:type="dxa"/>
+            <w:tcW w:w="5408" w:type="dxa"/>
           </w:tcPr>
           <w:p>
             <w:pPr>
@@ -4428,7 +4380,7 @@
       <w:tr>
         <w:tc>
           <w:tcPr>
-            <w:tcW w:w="3196" w:type="dxa"/>
+            <w:tcW w:w="3652" w:type="dxa"/>
             <w:gridSpan w:val="2"/>
           </w:tcPr>
           <w:p>
@@ -4452,7 +4404,7 @@
         </w:tc>
         <w:tc>
           <w:tcPr>
-            <w:tcW w:w="5864" w:type="dxa"/>
+            <w:tcW w:w="5408" w:type="dxa"/>
           </w:tcPr>
           <w:p>
             <w:pPr>
@@ -4477,7 +4429,7 @@
       <w:tr>
         <w:tc>
           <w:tcPr>
-            <w:tcW w:w="3196" w:type="dxa"/>
+            <w:tcW w:w="3652" w:type="dxa"/>
             <w:gridSpan w:val="2"/>
           </w:tcPr>
           <w:p>
@@ -4501,7 +4453,7 @@
         </w:tc>
         <w:tc>
           <w:tcPr>
-            <w:tcW w:w="5864" w:type="dxa"/>
+            <w:tcW w:w="5408" w:type="dxa"/>
           </w:tcPr>
           <w:p>
             <w:pPr>
@@ -4526,7 +4478,7 @@
       <w:tr>
         <w:tc>
           <w:tcPr>
-            <w:tcW w:w="3196" w:type="dxa"/>
+            <w:tcW w:w="3652" w:type="dxa"/>
             <w:gridSpan w:val="2"/>
           </w:tcPr>
           <w:p>
@@ -4550,7 +4502,7 @@
         </w:tc>
         <w:tc>
           <w:tcPr>
-            <w:tcW w:w="5864" w:type="dxa"/>
+            <w:tcW w:w="5408" w:type="dxa"/>
           </w:tcPr>
           <w:p>
             <w:pPr>
@@ -4611,7 +4563,7 @@
       <w:tr>
         <w:tc>
           <w:tcPr>
-            <w:tcW w:w="3196" w:type="dxa"/>
+            <w:tcW w:w="3652" w:type="dxa"/>
             <w:gridSpan w:val="2"/>
             <w:tcBorders>
               <w:bottom w:val="single" w:sz="6" w:space="0" w:color="auto"/>
@@ -4638,7 +4590,7 @@
         </w:tc>
         <w:tc>
           <w:tcPr>
-            <w:tcW w:w="5864" w:type="dxa"/>
+            <w:tcW w:w="5408" w:type="dxa"/>
             <w:tcBorders>
               <w:bottom w:val="single" w:sz="6" w:space="0" w:color="auto"/>
             </w:tcBorders>
@@ -4666,7 +4618,7 @@
       <w:tr>
         <w:tc>
           <w:tcPr>
-            <w:tcW w:w="3196" w:type="dxa"/>
+            <w:tcW w:w="3652" w:type="dxa"/>
             <w:gridSpan w:val="2"/>
             <w:tcBorders>
               <w:top w:val="single" w:sz="6" w:space="0" w:color="auto"/>
@@ -4694,7 +4646,7 @@
         </w:tc>
         <w:tc>
           <w:tcPr>
-            <w:tcW w:w="5864" w:type="dxa"/>
+            <w:tcW w:w="5408" w:type="dxa"/>
             <w:tcBorders>
               <w:top w:val="single" w:sz="6" w:space="0" w:color="auto"/>
               <w:bottom w:val="single" w:sz="6" w:space="0" w:color="auto"/>
@@ -4845,8 +4797,6 @@
               </w:rPr>
               <w:t>AIX and U</w:t>
             </w:r>
-            <w:bookmarkStart w:id="0" w:name="_GoBack"/>
-            <w:bookmarkEnd w:id="0"/>
             <w:r>
               <w:rPr>
                 <w:rFonts w:asciiTheme="minorHAnsi" w:hAnsiTheme="minorHAnsi"/>
@@ -5192,7 +5142,7 @@
                 <w:lang w:val="en-GB" w:eastAsia="en-GB"/>
               </w:rPr>
               <w:drawing>
-                <wp:inline distT="0" distB="0" distL="0" distR="0" wp14:anchorId="0F6C9EB7" wp14:editId="5511832F">
+                <wp:inline distT="0" distB="0" distL="0" distR="0" wp14:anchorId="330EA3DA" wp14:editId="53B0AC13">
                   <wp:extent cx="555497" cy="491923"/>
                   <wp:effectExtent l="0" t="0" r="0" b="3810"/>
                   <wp:docPr id="5" name="Picture 5"/>
@@ -5385,13 +5335,13 @@
       </w:tblPr>
       <w:tblGrid>
         <w:gridCol w:w="3114"/>
-        <w:gridCol w:w="82"/>
-        <w:gridCol w:w="5864"/>
+        <w:gridCol w:w="538"/>
+        <w:gridCol w:w="5408"/>
       </w:tblGrid>
       <w:tr>
         <w:tc>
           <w:tcPr>
-            <w:tcW w:w="3196" w:type="dxa"/>
+            <w:tcW w:w="3652" w:type="dxa"/>
             <w:gridSpan w:val="2"/>
           </w:tcPr>
           <w:p>
@@ -5416,7 +5366,7 @@
         </w:tc>
         <w:tc>
           <w:tcPr>
-            <w:tcW w:w="5864" w:type="dxa"/>
+            <w:tcW w:w="5408" w:type="dxa"/>
           </w:tcPr>
           <w:p>
             <w:pPr>
@@ -5441,7 +5391,7 @@
       <w:tr>
         <w:tc>
           <w:tcPr>
-            <w:tcW w:w="3196" w:type="dxa"/>
+            <w:tcW w:w="3652" w:type="dxa"/>
             <w:gridSpan w:val="2"/>
           </w:tcPr>
           <w:p>
@@ -5465,7 +5415,7 @@
         </w:tc>
         <w:tc>
           <w:tcPr>
-            <w:tcW w:w="5864" w:type="dxa"/>
+            <w:tcW w:w="5408" w:type="dxa"/>
           </w:tcPr>
           <w:p>
             <w:pPr>
@@ -5490,7 +5440,7 @@
       <w:tr>
         <w:tc>
           <w:tcPr>
-            <w:tcW w:w="3196" w:type="dxa"/>
+            <w:tcW w:w="3652" w:type="dxa"/>
             <w:gridSpan w:val="2"/>
           </w:tcPr>
           <w:p>
@@ -5514,7 +5464,7 @@
         </w:tc>
         <w:tc>
           <w:tcPr>
-            <w:tcW w:w="5864" w:type="dxa"/>
+            <w:tcW w:w="5408" w:type="dxa"/>
           </w:tcPr>
           <w:p>
             <w:pPr>
@@ -5539,7 +5489,7 @@
       <w:tr>
         <w:tc>
           <w:tcPr>
-            <w:tcW w:w="3196" w:type="dxa"/>
+            <w:tcW w:w="3652" w:type="dxa"/>
             <w:gridSpan w:val="2"/>
           </w:tcPr>
           <w:p>
@@ -5563,7 +5513,7 @@
         </w:tc>
         <w:tc>
           <w:tcPr>
-            <w:tcW w:w="5864" w:type="dxa"/>
+            <w:tcW w:w="5408" w:type="dxa"/>
           </w:tcPr>
           <w:p>
             <w:pPr>
@@ -5624,7 +5574,7 @@
       <w:tr>
         <w:tc>
           <w:tcPr>
-            <w:tcW w:w="3196" w:type="dxa"/>
+            <w:tcW w:w="3652" w:type="dxa"/>
             <w:gridSpan w:val="2"/>
             <w:tcBorders>
               <w:bottom w:val="single" w:sz="6" w:space="0" w:color="auto"/>
@@ -5651,7 +5601,7 @@
         </w:tc>
         <w:tc>
           <w:tcPr>
-            <w:tcW w:w="5864" w:type="dxa"/>
+            <w:tcW w:w="5408" w:type="dxa"/>
             <w:tcBorders>
               <w:bottom w:val="single" w:sz="6" w:space="0" w:color="auto"/>
             </w:tcBorders>
@@ -5679,7 +5629,7 @@
       <w:tr>
         <w:tc>
           <w:tcPr>
-            <w:tcW w:w="3196" w:type="dxa"/>
+            <w:tcW w:w="3652" w:type="dxa"/>
             <w:gridSpan w:val="2"/>
             <w:tcBorders>
               <w:top w:val="single" w:sz="6" w:space="0" w:color="auto"/>
@@ -5707,7 +5657,7 @@
         </w:tc>
         <w:tc>
           <w:tcPr>
-            <w:tcW w:w="5864" w:type="dxa"/>
+            <w:tcW w:w="5408" w:type="dxa"/>
             <w:tcBorders>
               <w:top w:val="single" w:sz="6" w:space="0" w:color="auto"/>
               <w:bottom w:val="single" w:sz="6" w:space="0" w:color="auto"/>
@@ -6196,7 +6146,7 @@
                 <w:lang w:val="en-GB" w:eastAsia="en-GB"/>
               </w:rPr>
               <w:drawing>
-                <wp:inline distT="0" distB="0" distL="0" distR="0" wp14:anchorId="0F6C9EB7" wp14:editId="5511832F">
+                <wp:inline distT="0" distB="0" distL="0" distR="0" wp14:anchorId="61458715" wp14:editId="435C0EBD">
                   <wp:extent cx="555497" cy="491923"/>
                   <wp:effectExtent l="0" t="0" r="0" b="3810"/>
                   <wp:docPr id="6" name="Picture 6"/>
@@ -6389,13 +6339,13 @@
       </w:tblPr>
       <w:tblGrid>
         <w:gridCol w:w="3114"/>
-        <w:gridCol w:w="82"/>
-        <w:gridCol w:w="5864"/>
+        <w:gridCol w:w="680"/>
+        <w:gridCol w:w="5266"/>
       </w:tblGrid>
       <w:tr>
         <w:tc>
           <w:tcPr>
-            <w:tcW w:w="3196" w:type="dxa"/>
+            <w:tcW w:w="3794" w:type="dxa"/>
             <w:gridSpan w:val="2"/>
           </w:tcPr>
           <w:p>
@@ -6420,7 +6370,7 @@
         </w:tc>
         <w:tc>
           <w:tcPr>
-            <w:tcW w:w="5864" w:type="dxa"/>
+            <w:tcW w:w="5266" w:type="dxa"/>
           </w:tcPr>
           <w:p>
             <w:pPr>
@@ -6445,7 +6395,7 @@
       <w:tr>
         <w:tc>
           <w:tcPr>
-            <w:tcW w:w="3196" w:type="dxa"/>
+            <w:tcW w:w="3794" w:type="dxa"/>
             <w:gridSpan w:val="2"/>
           </w:tcPr>
           <w:p>
@@ -6469,7 +6419,7 @@
         </w:tc>
         <w:tc>
           <w:tcPr>
-            <w:tcW w:w="5864" w:type="dxa"/>
+            <w:tcW w:w="5266" w:type="dxa"/>
           </w:tcPr>
           <w:p>
             <w:pPr>
@@ -6494,7 +6444,7 @@
       <w:tr>
         <w:tc>
           <w:tcPr>
-            <w:tcW w:w="3196" w:type="dxa"/>
+            <w:tcW w:w="3794" w:type="dxa"/>
             <w:gridSpan w:val="2"/>
           </w:tcPr>
           <w:p>
@@ -6518,7 +6468,7 @@
         </w:tc>
         <w:tc>
           <w:tcPr>
-            <w:tcW w:w="5864" w:type="dxa"/>
+            <w:tcW w:w="5266" w:type="dxa"/>
           </w:tcPr>
           <w:p>
             <w:pPr>
@@ -6543,7 +6493,7 @@
       <w:tr>
         <w:tc>
           <w:tcPr>
-            <w:tcW w:w="3196" w:type="dxa"/>
+            <w:tcW w:w="3794" w:type="dxa"/>
             <w:gridSpan w:val="2"/>
           </w:tcPr>
           <w:p>
@@ -6567,7 +6517,7 @@
         </w:tc>
         <w:tc>
           <w:tcPr>
-            <w:tcW w:w="5864" w:type="dxa"/>
+            <w:tcW w:w="5266" w:type="dxa"/>
           </w:tcPr>
           <w:p>
             <w:pPr>
@@ -6628,7 +6578,7 @@
       <w:tr>
         <w:tc>
           <w:tcPr>
-            <w:tcW w:w="3196" w:type="dxa"/>
+            <w:tcW w:w="3794" w:type="dxa"/>
             <w:gridSpan w:val="2"/>
             <w:tcBorders>
               <w:bottom w:val="single" w:sz="6" w:space="0" w:color="auto"/>
@@ -6655,7 +6605,7 @@
         </w:tc>
         <w:tc>
           <w:tcPr>
-            <w:tcW w:w="5864" w:type="dxa"/>
+            <w:tcW w:w="5266" w:type="dxa"/>
             <w:tcBorders>
               <w:bottom w:val="single" w:sz="6" w:space="0" w:color="auto"/>
             </w:tcBorders>
@@ -6683,7 +6633,7 @@
       <w:tr>
         <w:tc>
           <w:tcPr>
-            <w:tcW w:w="3196" w:type="dxa"/>
+            <w:tcW w:w="3794" w:type="dxa"/>
             <w:gridSpan w:val="2"/>
             <w:tcBorders>
               <w:top w:val="single" w:sz="6" w:space="0" w:color="auto"/>
@@ -6711,7 +6661,7 @@
         </w:tc>
         <w:tc>
           <w:tcPr>
-            <w:tcW w:w="5864" w:type="dxa"/>
+            <w:tcW w:w="5266" w:type="dxa"/>
             <w:tcBorders>
               <w:top w:val="single" w:sz="6" w:space="0" w:color="auto"/>
               <w:bottom w:val="single" w:sz="6" w:space="0" w:color="auto"/>
@@ -7230,7 +7180,7 @@
                 <w:lang w:val="en-GB" w:eastAsia="en-GB"/>
               </w:rPr>
               <w:drawing>
-                <wp:inline distT="0" distB="0" distL="0" distR="0" wp14:anchorId="0F6C9EB7" wp14:editId="5511832F">
+                <wp:inline distT="0" distB="0" distL="0" distR="0" wp14:anchorId="469F044B" wp14:editId="5D74853D">
                   <wp:extent cx="555497" cy="491923"/>
                   <wp:effectExtent l="0" t="0" r="0" b="3810"/>
                   <wp:docPr id="7" name="Picture 7"/>
@@ -7423,13 +7373,13 @@
       </w:tblPr>
       <w:tblGrid>
         <w:gridCol w:w="3114"/>
-        <w:gridCol w:w="82"/>
-        <w:gridCol w:w="5864"/>
+        <w:gridCol w:w="538"/>
+        <w:gridCol w:w="5408"/>
       </w:tblGrid>
       <w:tr>
         <w:tc>
           <w:tcPr>
-            <w:tcW w:w="3196" w:type="dxa"/>
+            <w:tcW w:w="3652" w:type="dxa"/>
             <w:gridSpan w:val="2"/>
           </w:tcPr>
           <w:p>
@@ -7454,7 +7404,7 @@
         </w:tc>
         <w:tc>
           <w:tcPr>
-            <w:tcW w:w="5864" w:type="dxa"/>
+            <w:tcW w:w="5408" w:type="dxa"/>
           </w:tcPr>
           <w:p>
             <w:pPr>
@@ -7479,7 +7429,7 @@
       <w:tr>
         <w:tc>
           <w:tcPr>
-            <w:tcW w:w="3196" w:type="dxa"/>
+            <w:tcW w:w="3652" w:type="dxa"/>
             <w:gridSpan w:val="2"/>
           </w:tcPr>
           <w:p>
@@ -7503,7 +7453,7 @@
         </w:tc>
         <w:tc>
           <w:tcPr>
-            <w:tcW w:w="5864" w:type="dxa"/>
+            <w:tcW w:w="5408" w:type="dxa"/>
           </w:tcPr>
           <w:p>
             <w:pPr>
@@ -7528,7 +7478,7 @@
       <w:tr>
         <w:tc>
           <w:tcPr>
-            <w:tcW w:w="3196" w:type="dxa"/>
+            <w:tcW w:w="3652" w:type="dxa"/>
             <w:gridSpan w:val="2"/>
           </w:tcPr>
           <w:p>
@@ -7552,7 +7502,7 @@
         </w:tc>
         <w:tc>
           <w:tcPr>
-            <w:tcW w:w="5864" w:type="dxa"/>
+            <w:tcW w:w="5408" w:type="dxa"/>
           </w:tcPr>
           <w:p>
             <w:pPr>
@@ -7577,7 +7527,7 @@
       <w:tr>
         <w:tc>
           <w:tcPr>
-            <w:tcW w:w="3196" w:type="dxa"/>
+            <w:tcW w:w="3652" w:type="dxa"/>
             <w:gridSpan w:val="2"/>
           </w:tcPr>
           <w:p>
@@ -7601,7 +7551,7 @@
         </w:tc>
         <w:tc>
           <w:tcPr>
-            <w:tcW w:w="5864" w:type="dxa"/>
+            <w:tcW w:w="5408" w:type="dxa"/>
           </w:tcPr>
           <w:p>
             <w:pPr>
@@ -7662,7 +7612,7 @@
       <w:tr>
         <w:tc>
           <w:tcPr>
-            <w:tcW w:w="3196" w:type="dxa"/>
+            <w:tcW w:w="3652" w:type="dxa"/>
             <w:gridSpan w:val="2"/>
             <w:tcBorders>
               <w:bottom w:val="single" w:sz="6" w:space="0" w:color="auto"/>
@@ -7689,7 +7639,7 @@
         </w:tc>
         <w:tc>
           <w:tcPr>
-            <w:tcW w:w="5864" w:type="dxa"/>
+            <w:tcW w:w="5408" w:type="dxa"/>
             <w:tcBorders>
               <w:bottom w:val="single" w:sz="6" w:space="0" w:color="auto"/>
             </w:tcBorders>
@@ -7717,7 +7667,7 @@
       <w:tr>
         <w:tc>
           <w:tcPr>
-            <w:tcW w:w="3196" w:type="dxa"/>
+            <w:tcW w:w="3652" w:type="dxa"/>
             <w:gridSpan w:val="2"/>
             <w:tcBorders>
               <w:top w:val="single" w:sz="6" w:space="0" w:color="auto"/>
@@ -7745,7 +7695,7 @@
         </w:tc>
         <w:tc>
           <w:tcPr>
-            <w:tcW w:w="5864" w:type="dxa"/>
+            <w:tcW w:w="5408" w:type="dxa"/>
             <w:tcBorders>
               <w:top w:val="single" w:sz="6" w:space="0" w:color="auto"/>
               <w:bottom w:val="single" w:sz="6" w:space="0" w:color="auto"/>
@@ -8284,7 +8234,7 @@
                 <w:lang w:val="en-GB" w:eastAsia="en-GB"/>
               </w:rPr>
               <w:drawing>
-                <wp:inline distT="0" distB="0" distL="0" distR="0" wp14:anchorId="0F6C9EB7" wp14:editId="5511832F">
+                <wp:inline distT="0" distB="0" distL="0" distR="0" wp14:anchorId="0630E031" wp14:editId="1C155BD8">
                   <wp:extent cx="555497" cy="491923"/>
                   <wp:effectExtent l="0" t="0" r="0" b="3810"/>
                   <wp:docPr id="8" name="Picture 8"/>
@@ -8477,13 +8427,13 @@
       </w:tblPr>
       <w:tblGrid>
         <w:gridCol w:w="3114"/>
-        <w:gridCol w:w="82"/>
-        <w:gridCol w:w="5864"/>
+        <w:gridCol w:w="538"/>
+        <w:gridCol w:w="5408"/>
       </w:tblGrid>
       <w:tr>
         <w:tc>
           <w:tcPr>
-            <w:tcW w:w="3196" w:type="dxa"/>
+            <w:tcW w:w="3652" w:type="dxa"/>
             <w:gridSpan w:val="2"/>
           </w:tcPr>
           <w:p>
@@ -8508,7 +8458,7 @@
         </w:tc>
         <w:tc>
           <w:tcPr>
-            <w:tcW w:w="5864" w:type="dxa"/>
+            <w:tcW w:w="5408" w:type="dxa"/>
           </w:tcPr>
           <w:p>
             <w:pPr>
@@ -8533,7 +8483,7 @@
       <w:tr>
         <w:tc>
           <w:tcPr>
-            <w:tcW w:w="3196" w:type="dxa"/>
+            <w:tcW w:w="3652" w:type="dxa"/>
             <w:gridSpan w:val="2"/>
           </w:tcPr>
           <w:p>
@@ -8557,7 +8507,7 @@
         </w:tc>
         <w:tc>
           <w:tcPr>
-            <w:tcW w:w="5864" w:type="dxa"/>
+            <w:tcW w:w="5408" w:type="dxa"/>
           </w:tcPr>
           <w:p>
             <w:pPr>
@@ -8582,7 +8532,7 @@
       <w:tr>
         <w:tc>
           <w:tcPr>
-            <w:tcW w:w="3196" w:type="dxa"/>
+            <w:tcW w:w="3652" w:type="dxa"/>
             <w:gridSpan w:val="2"/>
           </w:tcPr>
           <w:p>
@@ -8606,7 +8556,7 @@
         </w:tc>
         <w:tc>
           <w:tcPr>
-            <w:tcW w:w="5864" w:type="dxa"/>
+            <w:tcW w:w="5408" w:type="dxa"/>
           </w:tcPr>
           <w:p>
             <w:pPr>
@@ -8631,7 +8581,7 @@
       <w:tr>
         <w:tc>
           <w:tcPr>
-            <w:tcW w:w="3196" w:type="dxa"/>
+            <w:tcW w:w="3652" w:type="dxa"/>
             <w:gridSpan w:val="2"/>
           </w:tcPr>
           <w:p>
@@ -8655,7 +8605,7 @@
         </w:tc>
         <w:tc>
           <w:tcPr>
-            <w:tcW w:w="5864" w:type="dxa"/>
+            <w:tcW w:w="5408" w:type="dxa"/>
           </w:tcPr>
           <w:p>
             <w:pPr>
@@ -8716,7 +8666,7 @@
       <w:tr>
         <w:tc>
           <w:tcPr>
-            <w:tcW w:w="3196" w:type="dxa"/>
+            <w:tcW w:w="3652" w:type="dxa"/>
             <w:gridSpan w:val="2"/>
             <w:tcBorders>
               <w:bottom w:val="single" w:sz="6" w:space="0" w:color="auto"/>
@@ -8743,7 +8693,7 @@
         </w:tc>
         <w:tc>
           <w:tcPr>
-            <w:tcW w:w="5864" w:type="dxa"/>
+            <w:tcW w:w="5408" w:type="dxa"/>
             <w:tcBorders>
               <w:bottom w:val="single" w:sz="6" w:space="0" w:color="auto"/>
             </w:tcBorders>
@@ -8771,7 +8721,7 @@
       <w:tr>
         <w:tc>
           <w:tcPr>
-            <w:tcW w:w="3196" w:type="dxa"/>
+            <w:tcW w:w="3652" w:type="dxa"/>
             <w:gridSpan w:val="2"/>
             <w:tcBorders>
               <w:top w:val="single" w:sz="6" w:space="0" w:color="auto"/>
@@ -8799,7 +8749,7 @@
         </w:tc>
         <w:tc>
           <w:tcPr>
-            <w:tcW w:w="5864" w:type="dxa"/>
+            <w:tcW w:w="5408" w:type="dxa"/>
             <w:tcBorders>
               <w:top w:val="single" w:sz="6" w:space="0" w:color="auto"/>
               <w:bottom w:val="single" w:sz="6" w:space="0" w:color="auto"/>
@@ -9297,7 +9247,7 @@
                 <w:lang w:val="en-GB" w:eastAsia="en-GB"/>
               </w:rPr>
               <w:drawing>
-                <wp:inline distT="0" distB="0" distL="0" distR="0" wp14:anchorId="0F6C9EB7" wp14:editId="5511832F">
+                <wp:inline distT="0" distB="0" distL="0" distR="0" wp14:anchorId="13FE146F" wp14:editId="1562A232">
                   <wp:extent cx="555497" cy="491923"/>
                   <wp:effectExtent l="0" t="0" r="0" b="3810"/>
                   <wp:docPr id="9" name="Picture 9"/>
@@ -9470,11 +9420,6 @@
       </w:tr>
     </w:tbl>
     <w:p/>
-    <w:p>
-      <w:pPr>
-        <w:spacing w:after="200" w:line="276" w:lineRule="auto"/>
-      </w:pPr>
-    </w:p>
     <w:sectPr>
       <w:pgSz w:w="11906" w:h="16838"/>
       <w:pgMar w:top="1440" w:right="1440" w:bottom="1440" w:left="1440" w:header="708" w:footer="708" w:gutter="0"/>

</xml_diff>